<commit_message>
Update SAM User manual in word and html for release2.11
</commit_message>
<xml_diff>
--- a/Manuals/2.11.0/BEXIS2110_SystemAdmin_UserGuide.docx
+++ b/Manuals/2.11.0/BEXIS2110_SystemAdmin_UserGuide.docx
@@ -34,8 +34,6 @@
         </w:rPr>
         <w:t>1</w:t>
       </w:r>
-      <w:bookmarkStart w:id="0" w:name="_GoBack"/>
-      <w:bookmarkEnd w:id="0"/>
       <w:r>
         <w:rPr>
           <w:lang w:val="en-US"/>
@@ -297,6 +295,7 @@
           <w:rStyle w:val="SubtleEmphasis"/>
           <w:rFonts w:cs="Arial"/>
           <w:i w:val="0"/>
+          <w:lang w:val="en-US"/>
         </w:rPr>
       </w:pPr>
       <w:r>
@@ -304,6 +303,7 @@
           <w:rStyle w:val="SubtleEmphasis"/>
           <w:rFonts w:cs="Arial"/>
           <w:i w:val="0"/>
+          <w:lang w:val="en-US"/>
         </w:rPr>
         <w:t>Sven Thiel, Roman Gerlach, Nafiseh Navabpour</w:t>
       </w:r>
@@ -315,6 +315,7 @@
         <w:rPr>
           <w:rStyle w:val="IntenseEmphasis"/>
           <w:rFonts w:cs="Arial"/>
+          <w:lang w:val="en-US"/>
         </w:rPr>
       </w:pPr>
     </w:p>
@@ -325,12 +326,14 @@
         <w:rPr>
           <w:rStyle w:val="IntenseEmphasis"/>
           <w:rFonts w:cs="Arial"/>
+          <w:lang w:val="en-US"/>
         </w:rPr>
       </w:pPr>
       <w:r>
         <w:rPr>
           <w:rStyle w:val="IntenseEmphasis"/>
           <w:rFonts w:cs="Arial"/>
+          <w:lang w:val="en-US"/>
         </w:rPr>
         <w:t>Contact</w:t>
       </w:r>
@@ -344,6 +347,7 @@
           <w:rStyle w:val="SubtleEmphasis"/>
           <w:rFonts w:cs="Arial"/>
           <w:i w:val="0"/>
+          <w:lang w:val="en-US"/>
         </w:rPr>
       </w:pPr>
       <w:r>
@@ -351,6 +355,7 @@
           <w:rStyle w:val="SubtleEmphasis"/>
           <w:rFonts w:cs="Arial"/>
           <w:i w:val="0"/>
+          <w:lang w:val="en-US"/>
         </w:rPr>
         <w:t>Website:</w:t>
       </w:r>
@@ -359,6 +364,7 @@
           <w:rStyle w:val="SubtleEmphasis"/>
           <w:rFonts w:cs="Arial"/>
           <w:i w:val="0"/>
+          <w:lang w:val="en-US"/>
         </w:rPr>
         <w:tab/>
       </w:r>
@@ -367,6 +373,7 @@
           <w:rPr>
             <w:rStyle w:val="Hyperlink"/>
             <w:rFonts w:cs="Arial"/>
+            <w:lang w:val="en-US"/>
           </w:rPr>
           <w:t>http://bexis2.uni-jena.de</w:t>
         </w:r>
@@ -376,6 +383,7 @@
           <w:rStyle w:val="SubtleEmphasis"/>
           <w:rFonts w:cs="Arial"/>
           <w:i w:val="0"/>
+          <w:lang w:val="en-US"/>
         </w:rPr>
         <w:tab/>
       </w:r>
@@ -1573,11 +1581,11 @@
         <w:spacing w:after="200"/>
         <w:jc w:val="both"/>
       </w:pPr>
-      <w:bookmarkStart w:id="1" w:name="_Toc468259066"/>
+      <w:bookmarkStart w:id="0" w:name="_Toc468259066"/>
       <w:r>
         <w:t>1. Overview</w:t>
       </w:r>
-      <w:bookmarkEnd w:id="1"/>
+      <w:bookmarkEnd w:id="0"/>
     </w:p>
     <w:p>
       <w:pPr>
@@ -1716,14 +1724,14 @@
           <w:color w:val="000000"/>
         </w:rPr>
       </w:pPr>
-      <w:bookmarkStart w:id="2" w:name="_Toc468259067"/>
+      <w:bookmarkStart w:id="1" w:name="_Toc468259067"/>
       <w:r>
         <w:t xml:space="preserve">2. </w:t>
       </w:r>
       <w:r>
         <w:t>Account</w:t>
       </w:r>
-      <w:bookmarkEnd w:id="2"/>
+      <w:bookmarkEnd w:id="1"/>
     </w:p>
     <w:p>
       <w:pPr>
@@ -1808,7 +1816,19 @@
         <w:rPr>
           <w:color w:val="000000"/>
         </w:rPr>
-        <w:t xml:space="preserve"> to register and create an account. After a successful registration you</w:t>
+        <w:t xml:space="preserve"> to register and create an account. </w:t>
+      </w:r>
+      <w:r>
+        <w:rPr>
+          <w:color w:val="000000"/>
+        </w:rPr>
+        <w:t xml:space="preserve">After a successful registration </w:t>
+      </w:r>
+      <w:r>
+        <w:rPr>
+          <w:color w:val="000000"/>
+        </w:rPr>
+        <w:t>you</w:t>
       </w:r>
       <w:r>
         <w:rPr>
@@ -1858,14 +1878,14 @@
         <w:spacing w:after="200"/>
         <w:jc w:val="both"/>
       </w:pPr>
-      <w:bookmarkStart w:id="3" w:name="_Toc468259068"/>
+      <w:bookmarkStart w:id="2" w:name="_Toc468259068"/>
       <w:r>
         <w:t xml:space="preserve">2.1. </w:t>
       </w:r>
       <w:r>
         <w:t>Registration</w:t>
       </w:r>
-      <w:bookmarkEnd w:id="3"/>
+      <w:bookmarkEnd w:id="2"/>
     </w:p>
     <w:p>
       <w:pPr>
@@ -1936,6 +1956,35 @@
     </w:p>
     <w:p>
       <w:pPr>
+        <w:ind w:right="50"/>
+        <w:jc w:val="both"/>
+        <w:rPr>
+          <w:noProof/>
+        </w:rPr>
+      </w:pPr>
+      <w:r>
+        <w:t>To complete successfully the registration process you</w:t>
+      </w:r>
+      <w:r>
+        <w:t xml:space="preserve"> need to react to a confirmation Email.</w:t>
+      </w:r>
+    </w:p>
+    <w:p>
+      <w:pPr>
+        <w:ind w:right="50"/>
+        <w:jc w:val="both"/>
+        <w:rPr>
+          <w:noProof/>
+        </w:rPr>
+      </w:pPr>
+    </w:p>
+    <w:p>
+      <w:pPr>
+        <w:ind w:right="50"/>
+        <w:jc w:val="both"/>
+        <w:rPr>
+          <w:noProof/>
+        </w:rPr>
         <w:sectPr>
           <w:type w:val="continuous"/>
           <w:pgSz w:w="12240" w:h="15840"/>
@@ -1968,8 +2017,8 @@
             <v:path o:extrusionok="f" gradientshapeok="t" o:connecttype="rect"/>
             <o:lock v:ext="edit" aspectratio="t"/>
           </v:shapetype>
-          <v:shape id="_x0000_i1025" type="#_x0000_t75" style="width:469.5pt;height:344.25pt">
-            <v:imagedata r:id="rId9" o:title="registration"/>
+          <v:shape id="_x0000_i1025" type="#_x0000_t75" style="width:469.5pt;height:219.75pt">
+            <v:imagedata r:id="rId9" o:title="register"/>
           </v:shape>
         </w:pict>
       </w:r>
@@ -1993,85 +2042,94 @@
         <w:spacing w:after="200"/>
         <w:jc w:val="both"/>
       </w:pPr>
-      <w:bookmarkStart w:id="4" w:name="_Toc468259069"/>
-      <w:r>
-        <w:t>2.2. LogOn</w:t>
-      </w:r>
-      <w:bookmarkEnd w:id="4"/>
+      <w:bookmarkStart w:id="3" w:name="_Toc468259069"/>
+      <w:r>
+        <w:t>2.2. Logi</w:t>
+      </w:r>
+      <w:r>
+        <w:t>n</w:t>
+      </w:r>
+      <w:bookmarkEnd w:id="3"/>
     </w:p>
     <w:p>
       <w:pPr>
         <w:ind w:right="50"/>
         <w:jc w:val="both"/>
-      </w:pPr>
-      <w:r>
-        <w:t xml:space="preserve">First press </w:t>
-      </w:r>
-      <w:r>
-        <w:rPr>
-          <w:b/>
-        </w:rPr>
-        <w:t>Log I</w:t>
-      </w:r>
-      <w:r>
-        <w:rPr>
-          <w:b/>
-        </w:rPr>
-        <w:t>n</w:t>
-      </w:r>
-      <w:r>
-        <w:rPr>
-          <w:b/>
-        </w:rPr>
-        <w:t xml:space="preserve"> </w:t>
-      </w:r>
-      <w:r>
-        <w:rPr>
-          <w:bCs/>
-        </w:rPr>
-        <w:t>button</w:t>
-      </w:r>
-      <w:r>
-        <w:t>. The system redirects y</w:t>
-      </w:r>
-      <w:r>
-        <w:t>ou to the logon form</w:t>
-      </w:r>
-      <w:r>
-        <w:t xml:space="preserve"> and you have to enter your account credentials (user name and password). If the logon is successful, you will see</w:t>
-      </w:r>
-      <w:r>
-        <w:t xml:space="preserve"> </w:t>
-      </w:r>
-      <w:r>
-        <w:t xml:space="preserve">a short welcome message instead of </w:t>
-      </w:r>
-      <w:r>
-        <w:rPr>
-          <w:b/>
-        </w:rPr>
-        <w:t>[ LogOn ]</w:t>
-      </w:r>
-      <w:r>
-        <w:t>. Otherwise, the system will notify you about the status and reason why the logon was not successful.</w:t>
-      </w:r>
-      <w:r>
         <w:rPr>
           <w:noProof/>
           <w:lang w:val="en-GB" w:eastAsia="en-GB"/>
         </w:rPr>
+      </w:pPr>
+      <w:r>
+        <w:t xml:space="preserve">First press </w:t>
+      </w:r>
+      <w:r>
+        <w:rPr>
+          <w:b/>
+        </w:rPr>
+        <w:t>Logi</w:t>
+      </w:r>
+      <w:r>
+        <w:rPr>
+          <w:b/>
+        </w:rPr>
+        <w:t>n</w:t>
+      </w:r>
+      <w:r>
+        <w:rPr>
+          <w:b/>
+        </w:rPr>
         <w:t xml:space="preserve"> </w:t>
       </w:r>
-    </w:p>
-    <w:p>
-      <w:pPr>
-        <w:jc w:val="both"/>
-      </w:pPr>
-      <w:r>
-        <w:lastRenderedPageBreak/>
+      <w:r>
+        <w:rPr>
+          <w:bCs/>
+        </w:rPr>
+        <w:t>button</w:t>
+      </w:r>
+      <w:r>
+        <w:t>. The system redirects y</w:t>
+      </w:r>
+      <w:r>
+        <w:t>ou to the log</w:t>
+      </w:r>
+      <w:r>
+        <w:t>i</w:t>
+      </w:r>
+      <w:r>
+        <w:t>n form</w:t>
+      </w:r>
+      <w:r>
+        <w:t xml:space="preserve"> and you have to enter</w:t>
+      </w:r>
+      <w:r>
+        <w:t xml:space="preserve"> your account credentials (user name and password). If the logi</w:t>
+      </w:r>
+      <w:r>
+        <w:t>n is successful, you will see</w:t>
+      </w:r>
+      <w:r>
+        <w:t xml:space="preserve"> Dashboard</w:t>
+      </w:r>
+      <w:r>
+        <w:t>. Otherwise, the system will notify you about the status and reason why the logon was not successful.</w:t>
+      </w:r>
+      <w:r>
+        <w:rPr>
+          <w:noProof/>
+          <w:lang w:val="en-GB" w:eastAsia="en-GB"/>
+        </w:rPr>
+        <w:t xml:space="preserve"> </w:t>
+      </w:r>
+    </w:p>
+    <w:p>
+      <w:pPr>
+        <w:jc w:val="both"/>
+      </w:pPr>
+      <w:r>
         <w:pict>
-          <v:shape id="_x0000_i1026" type="#_x0000_t75" style="width:470.25pt;height:327pt">
-            <v:imagedata r:id="rId10" o:title="Log On"/>
+          <v:shape id="_x0000_i1026" type="#_x0000_t75" style="width:469.5pt;height:221.25pt">
+            <v:imagedata r:id="rId10" o:title="login"/>
           </v:shape>
         </w:pict>
       </w:r>
@@ -2094,11 +2152,11 @@
           <w:szCs w:val="26"/>
         </w:rPr>
       </w:pPr>
-      <w:bookmarkStart w:id="5" w:name="_Toc468259070"/>
+      <w:bookmarkStart w:id="4" w:name="_Toc468259070"/>
       <w:r>
         <w:t>3. Users</w:t>
       </w:r>
-      <w:bookmarkEnd w:id="5"/>
+      <w:bookmarkEnd w:id="4"/>
     </w:p>
     <w:p>
       <w:pPr>
@@ -2206,7 +2264,7 @@
           <w:color w:val="000000"/>
         </w:rPr>
         <w:pict>
-          <v:shape id="_x0000_i1027" type="#_x0000_t75" style="width:469.5pt;height:153.75pt">
+          <v:shape id="_x0000_i1030" type="#_x0000_t75" style="width:469.5pt;height:183.75pt">
             <v:imagedata r:id="rId11" o:title="users"/>
           </v:shape>
         </w:pict>
@@ -2218,12 +2276,11 @@
         <w:spacing w:after="200"/>
         <w:jc w:val="both"/>
       </w:pPr>
-      <w:bookmarkStart w:id="6" w:name="_Toc468259071"/>
-      <w:r>
-        <w:lastRenderedPageBreak/>
+      <w:bookmarkStart w:id="5" w:name="_Toc468259071"/>
+      <w:r>
         <w:t>3.1. Create a user</w:t>
       </w:r>
-      <w:bookmarkEnd w:id="6"/>
+      <w:bookmarkEnd w:id="5"/>
     </w:p>
     <w:p>
       <w:pPr>
@@ -2415,8 +2472,8 @@
           <w:szCs w:val="26"/>
         </w:rPr>
         <w:pict>
-          <v:shape id="_x0000_i1028" type="#_x0000_t75" style="width:469.5pt;height:344.25pt">
-            <v:imagedata r:id="rId12" o:title="create user"/>
+          <v:shape id="_x0000_i1031" type="#_x0000_t75" style="width:469.5pt;height:219.75pt">
+            <v:imagedata r:id="rId12" o:title="create_user"/>
           </v:shape>
         </w:pict>
       </w:r>
@@ -2435,11 +2492,11 @@
         <w:spacing w:after="200"/>
         <w:jc w:val="both"/>
       </w:pPr>
-      <w:bookmarkStart w:id="7" w:name="_Toc468259072"/>
+      <w:bookmarkStart w:id="6" w:name="_Toc468259072"/>
       <w:r>
         <w:t>3.2. Edit a user</w:t>
       </w:r>
-      <w:bookmarkEnd w:id="7"/>
+      <w:bookmarkEnd w:id="6"/>
     </w:p>
     <w:p>
       <w:pPr>
@@ -2787,10 +2844,9 @@
           <w:color w:val="000000"/>
           <w:szCs w:val="20"/>
         </w:rPr>
-        <w:lastRenderedPageBreak/>
         <w:pict>
-          <v:shape id="_x0000_i1029" type="#_x0000_t75" style="width:471pt;height:283.5pt">
-            <v:imagedata r:id="rId13" o:title="Edit User_1" cropbottom="5169f"/>
+          <v:shape id="_x0000_i1032" type="#_x0000_t75" style="width:469.5pt;height:219.75pt">
+            <v:imagedata r:id="rId13" o:title="edit_user"/>
           </v:shape>
         </w:pict>
       </w:r>
@@ -2831,11 +2887,11 @@
         <w:spacing w:after="200"/>
         <w:jc w:val="both"/>
       </w:pPr>
-      <w:bookmarkStart w:id="8" w:name="_Toc468259073"/>
+      <w:bookmarkStart w:id="7" w:name="_Toc468259073"/>
       <w:r>
         <w:t>4. Groups</w:t>
       </w:r>
-      <w:bookmarkEnd w:id="8"/>
+      <w:bookmarkEnd w:id="7"/>
     </w:p>
     <w:p>
       <w:pPr>
@@ -2929,8 +2985,9 @@
         <w:rPr>
           <w:color w:val="000000"/>
         </w:rPr>
+        <w:lastRenderedPageBreak/>
         <w:pict>
-          <v:shape id="_x0000_i1030" type="#_x0000_t75" style="width:469.5pt;height:152.25pt">
+          <v:shape id="_x0000_i1033" type="#_x0000_t75" style="width:469.5pt;height:201.75pt">
             <v:imagedata r:id="rId14" o:title="groups"/>
           </v:shape>
         </w:pict>
@@ -2942,12 +2999,11 @@
         <w:spacing w:after="200"/>
         <w:jc w:val="both"/>
       </w:pPr>
-      <w:bookmarkStart w:id="9" w:name="_Toc468259074"/>
-      <w:r>
-        <w:lastRenderedPageBreak/>
+      <w:bookmarkStart w:id="8" w:name="_Toc468259074"/>
+      <w:r>
         <w:t>4.1. Create a group</w:t>
       </w:r>
-      <w:bookmarkEnd w:id="9"/>
+      <w:bookmarkEnd w:id="8"/>
     </w:p>
     <w:p>
       <w:pPr>
@@ -3089,8 +3145,8 @@
           <w:color w:val="000000"/>
         </w:rPr>
         <w:pict>
-          <v:shape id="_x0000_i1031" type="#_x0000_t75" style="width:336.2pt;height:179.05pt">
-            <v:imagedata r:id="rId15" o:title="create group"/>
+          <v:shape id="_x0000_i1034" type="#_x0000_t75" style="width:469.5pt;height:201pt">
+            <v:imagedata r:id="rId15" o:title="create_group"/>
           </v:shape>
         </w:pict>
       </w:r>
@@ -3109,11 +3165,11 @@
         <w:spacing w:after="200"/>
         <w:jc w:val="both"/>
       </w:pPr>
-      <w:bookmarkStart w:id="10" w:name="_Toc468259075"/>
+      <w:bookmarkStart w:id="9" w:name="_Toc468259075"/>
       <w:r>
         <w:t>4.2. Edit a group</w:t>
       </w:r>
-      <w:bookmarkEnd w:id="10"/>
+      <w:bookmarkEnd w:id="9"/>
     </w:p>
     <w:p>
       <w:pPr>
@@ -3476,9 +3532,10 @@
         <w:jc w:val="both"/>
       </w:pPr>
       <w:r>
+        <w:lastRenderedPageBreak/>
         <w:pict>
-          <v:shape id="_x0000_i1032" type="#_x0000_t75" style="width:390.05pt;height:220.4pt">
-            <v:imagedata r:id="rId16" o:title="Edit Group_1"/>
+          <v:shape id="_x0000_i1035" type="#_x0000_t75" style="width:469.5pt;height:220.5pt">
+            <v:imagedata r:id="rId16" o:title="edit_group"/>
           </v:shape>
         </w:pict>
       </w:r>
@@ -3514,11 +3571,11 @@
         <w:spacing w:after="200"/>
         <w:jc w:val="both"/>
       </w:pPr>
-      <w:bookmarkStart w:id="11" w:name="_Toc468259076"/>
+      <w:bookmarkStart w:id="10" w:name="_Toc468259076"/>
       <w:r>
         <w:t>5. Permissions</w:t>
       </w:r>
-      <w:bookmarkEnd w:id="11"/>
+      <w:bookmarkEnd w:id="10"/>
     </w:p>
     <w:p>
       <w:pPr>
@@ -3599,11 +3656,11 @@
         <w:spacing w:after="200"/>
         <w:jc w:val="both"/>
       </w:pPr>
-      <w:bookmarkStart w:id="12" w:name="_Toc468259077"/>
+      <w:bookmarkStart w:id="11" w:name="_Toc468259077"/>
       <w:r>
         <w:t>5.1. Features</w:t>
       </w:r>
-      <w:bookmarkEnd w:id="12"/>
+      <w:bookmarkEnd w:id="11"/>
     </w:p>
     <w:p>
       <w:pPr>
@@ -3732,7 +3789,7 @@
         </w:rPr>
         <w:lastRenderedPageBreak/>
         <w:pict>
-          <v:shape id="_x0000_i1033" type="#_x0000_t75" style="width:469.55pt;height:254.2pt">
+          <v:shape id="_x0000_i1027" type="#_x0000_t75" style="width:469.5pt;height:254.25pt">
             <v:imagedata r:id="rId17" o:title="Manage Features"/>
           </v:shape>
         </w:pict>
@@ -3751,11 +3808,14 @@
       <w:pPr>
         <w:pStyle w:val="Heading2"/>
       </w:pPr>
-      <w:bookmarkStart w:id="13" w:name="_Toc468259078"/>
-      <w:r>
-        <w:t>5.2. Datasets</w:t>
-      </w:r>
-      <w:bookmarkEnd w:id="13"/>
+      <w:bookmarkStart w:id="12" w:name="_Toc468259078"/>
+      <w:r>
+        <w:t xml:space="preserve">5.2. </w:t>
+      </w:r>
+      <w:bookmarkEnd w:id="12"/>
+      <w:r>
+        <w:t>Entities</w:t>
+      </w:r>
     </w:p>
     <w:p>
       <w:pPr>
@@ -3773,71 +3833,112 @@
           <w:rStyle w:val="hps"/>
           <w:rFonts w:cs="Arial"/>
         </w:rPr>
-        <w:t>BEXIS 2</w:t>
+        <w:t>BEXIS</w:t>
       </w:r>
       <w:r>
         <w:rPr>
           <w:rStyle w:val="hps"/>
           <w:rFonts w:cs="Arial"/>
         </w:rPr>
-        <w:t xml:space="preserve"> is working on both, functional (features) and non-functional (dataset) items. </w:t>
-      </w:r>
-      <w:r>
-        <w:t>Please go to</w:t>
-      </w:r>
-      <w:r>
-        <w:rPr>
-          <w:rFonts w:cs="Courier New"/>
-          <w:b/>
-        </w:rPr>
-        <w:t xml:space="preserve"> </w:t>
-      </w:r>
-      <w:r>
-        <w:rPr>
-          <w:rFonts w:cs="Courier New"/>
-          <w:b/>
-        </w:rPr>
-        <w:t>Setup</w:t>
-      </w:r>
-      <w:r>
-        <w:rPr>
-          <w:rFonts w:cs="Courier New"/>
-          <w:b/>
-        </w:rPr>
-        <w:t xml:space="preserve"> &gt; </w:t>
-      </w:r>
-      <w:r>
-        <w:rPr>
-          <w:rFonts w:cs="Courier New"/>
-          <w:b/>
-        </w:rPr>
-        <w:t>Manage Data Permissions</w:t>
-      </w:r>
-      <w:r>
-        <w:t xml:space="preserve"> if you like to manage access to datasets.</w:t>
-      </w:r>
-      <w:r>
-        <w:t xml:space="preserve"> </w:t>
-      </w:r>
-    </w:p>
-    <w:p>
-      <w:pPr>
-        <w:jc w:val="both"/>
-        <w:rPr>
-          <w:noProof/>
-        </w:rPr>
-      </w:pPr>
-      <w:r>
-        <w:rPr>
-          <w:rFonts w:cs="Courier New"/>
-        </w:rPr>
-        <w:t xml:space="preserve">By selecting a dataset (i.e. a row in the table), the system will show a second table </w:t>
+        <w:t>2</w:t>
       </w:r>
       <w:r>
         <w:rPr>
           <w:rStyle w:val="hps"/>
           <w:rFonts w:cs="Arial"/>
         </w:rPr>
+        <w:t xml:space="preserve"> is working on both, functional (features) and non-functional (</w:t>
+      </w:r>
+      <w:r>
+        <w:rPr>
+          <w:rStyle w:val="hps"/>
+          <w:rFonts w:cs="Arial"/>
+        </w:rPr>
+        <w:t>entities</w:t>
+      </w:r>
+      <w:r>
+        <w:rPr>
+          <w:rStyle w:val="hps"/>
+          <w:rFonts w:cs="Arial"/>
+        </w:rPr>
+        <w:t xml:space="preserve">) items. </w:t>
+      </w:r>
+      <w:r>
+        <w:t>Please go to</w:t>
+      </w:r>
+      <w:r>
+        <w:rPr>
+          <w:rFonts w:cs="Courier New"/>
+          <w:b/>
+        </w:rPr>
+        <w:t xml:space="preserve"> </w:t>
+      </w:r>
+      <w:r>
+        <w:rPr>
+          <w:rFonts w:cs="Courier New"/>
+          <w:b/>
+        </w:rPr>
+        <w:t>Setup</w:t>
+      </w:r>
+      <w:r>
+        <w:rPr>
+          <w:rFonts w:cs="Courier New"/>
+          <w:b/>
+        </w:rPr>
+        <w:t xml:space="preserve"> &gt; </w:t>
+      </w:r>
+      <w:r>
+        <w:rPr>
+          <w:rFonts w:cs="Courier New"/>
+          <w:b/>
+        </w:rPr>
+        <w:t xml:space="preserve">Manage </w:t>
+      </w:r>
+      <w:r>
+        <w:rPr>
+          <w:rFonts w:cs="Courier New"/>
+          <w:b/>
+        </w:rPr>
+        <w:t>Entity</w:t>
+      </w:r>
+      <w:r>
+        <w:rPr>
+          <w:rFonts w:cs="Courier New"/>
+          <w:b/>
+        </w:rPr>
+        <w:t xml:space="preserve"> Permissions</w:t>
+      </w:r>
+      <w:r>
+        <w:t xml:space="preserve"> if you like to manage access to </w:t>
+      </w:r>
+      <w:r>
+        <w:t>entities</w:t>
+      </w:r>
+      <w:r>
+        <w:t>.</w:t>
+      </w:r>
+      <w:r>
+        <w:t xml:space="preserve"> </w:t>
+      </w:r>
+    </w:p>
+    <w:p>
+      <w:pPr>
+        <w:jc w:val="both"/>
+        <w:rPr>
+          <w:noProof/>
+        </w:rPr>
+      </w:pPr>
+      <w:r>
+        <w:rPr>
+          <w:rFonts w:cs="Courier New"/>
+        </w:rPr>
+        <w:t xml:space="preserve">By selecting a dataset (i.e. a row in the table), the system will show a second table </w:t>
+      </w:r>
+      <w:r>
+        <w:rPr>
+          <w:rStyle w:val="hps"/>
+          <w:rFonts w:cs="Arial"/>
+        </w:rPr>
         <w:t>underneath the</w:t>
       </w:r>
       <w:r>
@@ -3903,7 +4004,7 @@
         </w:rPr>
         <w:lastRenderedPageBreak/>
         <w:pict>
-          <v:shape id="_x0000_i1034" type="#_x0000_t75" style="width:469.55pt;height:219.15pt">
+          <v:shape id="_x0000_i1028" type="#_x0000_t75" style="width:469.5pt;height:219pt">
             <v:imagedata r:id="rId18" o:title="data permission"/>
           </v:shape>
         </w:pict>
@@ -4133,39 +4234,61 @@
       <w:pPr>
         <w:pStyle w:val="Heading1"/>
       </w:pPr>
-      <w:bookmarkStart w:id="14" w:name="_Toc468259079"/>
-      <w:r>
-        <w:t>6. Maintenance</w:t>
-      </w:r>
+      <w:bookmarkStart w:id="13" w:name="_Toc468259079"/>
+      <w:r>
+        <w:t xml:space="preserve">6. </w:t>
+      </w:r>
+      <w:bookmarkEnd w:id="13"/>
+      <w:r>
+        <w:t>Manage Datasets</w:t>
+      </w:r>
+    </w:p>
+    <w:p>
+      <w:r>
+        <w:t>In this part, you are able to see</w:t>
+      </w:r>
+      <w:r>
+        <w:t xml:space="preserve"> list of Datasets. </w:t>
+      </w:r>
+    </w:p>
+    <w:p>
+      <w:pPr>
+        <w:rPr>
+          <w:lang w:val="en-GB" w:bidi="fa-IR"/>
+        </w:rPr>
+      </w:pPr>
+      <w:r>
+        <w:t xml:space="preserve">You can find this list via menu in </w:t>
+      </w:r>
+      <w:r>
+        <w:rPr>
+          <w:b/>
+          <w:bCs/>
+        </w:rPr>
+        <w:t>Setup</w:t>
+      </w:r>
+      <w:r>
+        <w:rPr>
+          <w:b/>
+          <w:bCs/>
+        </w:rPr>
+        <w:t xml:space="preserve"> &gt; M</w:t>
+      </w:r>
+      <w:r>
+        <w:rPr>
+          <w:b/>
+          <w:bCs/>
+        </w:rPr>
+        <w:t>anage</w:t>
+      </w:r>
+      <w:bookmarkStart w:id="14" w:name="_GoBack"/>
       <w:bookmarkEnd w:id="14"/>
-    </w:p>
-    <w:p>
-      <w:r>
-        <w:t xml:space="preserve">At the dataset maintenance, you are able to see a list of Datasets. </w:t>
-      </w:r>
-    </w:p>
-    <w:p>
-      <w:pPr>
-        <w:rPr>
-          <w:lang w:val="en-GB" w:bidi="fa-IR"/>
-        </w:rPr>
-      </w:pPr>
-      <w:r>
-        <w:t xml:space="preserve">You can find this list via menu in </w:t>
-      </w:r>
       <w:r>
         <w:rPr>
           <w:b/>
           <w:bCs/>
         </w:rPr>
-        <w:t>Setup</w:t>
-      </w:r>
-      <w:r>
-        <w:rPr>
-          <w:b/>
-          <w:bCs/>
-        </w:rPr>
-        <w:t xml:space="preserve"> &gt; Maintain Datasets</w:t>
+        <w:t xml:space="preserve"> Datasets</w:t>
       </w:r>
       <w:r>
         <w:rPr>
@@ -4186,7 +4309,7 @@
           <w:lang w:val="de-DE" w:eastAsia="de-DE"/>
         </w:rPr>
         <w:pict>
-          <v:shape id="_x0000_i1035" type="#_x0000_t75" style="width:470.2pt;height:109.55pt">
+          <v:shape id="_x0000_i1029" type="#_x0000_t75" style="width:470.25pt;height:109.5pt">
             <v:imagedata r:id="rId19" o:title="Maintene dataset" cropbottom="17286f"/>
           </v:shape>
         </w:pict>
@@ -4328,7 +4451,7 @@
         <w:noProof/>
         <w:lang w:val="de-DE"/>
       </w:rPr>
-      <w:t>1</w:t>
+      <w:t>11</w:t>
     </w:r>
     <w:r>
       <w:rPr>

</xml_diff>